<commit_message>
Modification readme codes python
</commit_message>
<xml_diff>
--- a/Documents/Rapport du projet de groupe HODOR.docx
+++ b/Documents/Rapport du projet de groupe HODOR.docx
@@ -1106,8 +1106,6 @@
           <w:lang w:val="en-GB"/>
         </w:rPr>
       </w:pPr>
-      <w:bookmarkStart w:id="0" w:name="_GoBack"/>
-      <w:bookmarkEnd w:id="0"/>
       <w:r>
         <w:rPr>
           <w:lang w:val="en-GB" w:bidi="fr-FR"/>
@@ -1125,7 +1123,7 @@
           <w:u w:val="single"/>
         </w:rPr>
       </w:pPr>
-      <w:bookmarkStart w:id="1" w:name="_Toc40037223"/>
+      <w:bookmarkStart w:id="0" w:name="_Toc40037223"/>
       <w:r>
         <w:rPr>
           <w:b/>
@@ -1136,7 +1134,7 @@
         <w:lastRenderedPageBreak/>
         <w:t>Présentation du projet</w:t>
       </w:r>
-      <w:bookmarkEnd w:id="1"/>
+      <w:bookmarkEnd w:id="0"/>
     </w:p>
     <w:p/>
     <w:p>
@@ -1326,7 +1324,7 @@
           <w:u w:val="single"/>
         </w:rPr>
       </w:pPr>
-      <w:bookmarkStart w:id="2" w:name="_Toc40037224"/>
+      <w:bookmarkStart w:id="1" w:name="_Toc40037224"/>
       <w:r>
         <w:rPr>
           <w:b/>
@@ -1337,29 +1335,29 @@
         <w:lastRenderedPageBreak/>
         <w:t>Cahier des Charges</w:t>
       </w:r>
+      <w:bookmarkEnd w:id="1"/>
+    </w:p>
+    <w:p>
+      <w:r>
+        <w:t>Comme cela a pu être détaillé dans notre cahier des charges, nous reprenons ici les éléments essentiels qui nous ont servi à orienter le développement de ce projet étudiant.</w:t>
+      </w:r>
+    </w:p>
+    <w:p/>
+    <w:p>
+      <w:pPr>
+        <w:pStyle w:val="Titre2"/>
+        <w:rPr>
+          <w:color w:val="425EA9" w:themeColor="accent5" w:themeShade="BF"/>
+        </w:rPr>
+      </w:pPr>
+      <w:bookmarkStart w:id="2" w:name="_Toc40037225"/>
+      <w:r>
+        <w:rPr>
+          <w:color w:val="425EA9" w:themeColor="accent5" w:themeShade="BF"/>
+        </w:rPr>
+        <w:t>Fonctionnalités</w:t>
+      </w:r>
       <w:bookmarkEnd w:id="2"/>
-    </w:p>
-    <w:p>
-      <w:r>
-        <w:t>Comme cela a pu être détaillé dans notre cahier des charges, nous reprenons ici les éléments essentiels qui nous ont servi à orienter le développement de ce projet étudiant.</w:t>
-      </w:r>
-    </w:p>
-    <w:p/>
-    <w:p>
-      <w:pPr>
-        <w:pStyle w:val="Titre2"/>
-        <w:rPr>
-          <w:color w:val="425EA9" w:themeColor="accent5" w:themeShade="BF"/>
-        </w:rPr>
-      </w:pPr>
-      <w:bookmarkStart w:id="3" w:name="_Toc40037225"/>
-      <w:r>
-        <w:rPr>
-          <w:color w:val="425EA9" w:themeColor="accent5" w:themeShade="BF"/>
-        </w:rPr>
-        <w:t>Fonctionnalités</w:t>
-      </w:r>
-      <w:bookmarkEnd w:id="3"/>
     </w:p>
     <w:p>
       <w:r>
@@ -1471,7 +1469,7 @@
           <w:color w:val="425EA9" w:themeColor="accent5" w:themeShade="BF"/>
         </w:rPr>
       </w:pPr>
-      <w:bookmarkStart w:id="4" w:name="_Toc40037226"/>
+      <w:bookmarkStart w:id="3" w:name="_Toc40037226"/>
       <w:r>
         <w:rPr>
           <w:color w:val="425EA9" w:themeColor="accent5" w:themeShade="BF"/>
@@ -1479,7 +1477,7 @@
         <w:lastRenderedPageBreak/>
         <w:t>architecture materielle</w:t>
       </w:r>
-      <w:bookmarkEnd w:id="4"/>
+      <w:bookmarkEnd w:id="3"/>
     </w:p>
     <w:p>
       <w:r>
@@ -1587,7 +1585,7 @@
           <w:color w:val="425EA9" w:themeColor="accent5" w:themeShade="BF"/>
         </w:rPr>
       </w:pPr>
-      <w:bookmarkStart w:id="5" w:name="_Toc40037227"/>
+      <w:bookmarkStart w:id="4" w:name="_Toc40037227"/>
       <w:r>
         <w:rPr>
           <w:color w:val="425EA9" w:themeColor="accent5" w:themeShade="BF"/>
@@ -1595,7 +1593,7 @@
         <w:lastRenderedPageBreak/>
         <w:t>architecture logicielle</w:t>
       </w:r>
-      <w:bookmarkEnd w:id="5"/>
+      <w:bookmarkEnd w:id="4"/>
     </w:p>
     <w:p>
       <w:r>
@@ -1705,12 +1703,12 @@
       <w:pPr>
         <w:pStyle w:val="Titre3"/>
       </w:pPr>
-      <w:bookmarkStart w:id="6" w:name="_Toc40037228"/>
+      <w:bookmarkStart w:id="5" w:name="_Toc40037228"/>
       <w:r>
         <w:lastRenderedPageBreak/>
         <w:t>Mécanisme de chiffrement employé</w:t>
       </w:r>
-      <w:bookmarkEnd w:id="6"/>
+      <w:bookmarkEnd w:id="5"/>
     </w:p>
     <w:p>
       <w:r>
@@ -2152,7 +2150,7 @@
       <w:pPr>
         <w:pStyle w:val="Titre2"/>
       </w:pPr>
-      <w:bookmarkStart w:id="7" w:name="_Toc40037229"/>
+      <w:bookmarkStart w:id="6" w:name="_Toc40037229"/>
       <w:r>
         <w:rPr>
           <w:color w:val="425EA9" w:themeColor="accent5" w:themeShade="BF"/>
@@ -2160,7 +2158,7 @@
         <w:lastRenderedPageBreak/>
         <w:t>scenarii</w:t>
       </w:r>
-      <w:bookmarkEnd w:id="7"/>
+      <w:bookmarkEnd w:id="6"/>
       <w:r>
         <w:t xml:space="preserve"> </w:t>
       </w:r>
@@ -2370,7 +2368,7 @@
           <w:u w:val="single"/>
         </w:rPr>
       </w:pPr>
-      <w:bookmarkStart w:id="8" w:name="_Toc40037230"/>
+      <w:bookmarkStart w:id="7" w:name="_Toc40037230"/>
       <w:r>
         <w:rPr>
           <w:b/>
@@ -2380,23 +2378,23 @@
         </w:rPr>
         <w:t>Codes réalisés et explications</w:t>
       </w:r>
+      <w:bookmarkEnd w:id="7"/>
+    </w:p>
+    <w:p>
+      <w:pPr>
+        <w:pStyle w:val="Titre2"/>
+        <w:rPr>
+          <w:color w:val="425EA9" w:themeColor="accent5" w:themeShade="BF"/>
+        </w:rPr>
+      </w:pPr>
+      <w:bookmarkStart w:id="8" w:name="_Toc40037231"/>
+      <w:r>
+        <w:rPr>
+          <w:color w:val="425EA9" w:themeColor="accent5" w:themeShade="BF"/>
+        </w:rPr>
+        <w:t>Arduino</w:t>
+      </w:r>
       <w:bookmarkEnd w:id="8"/>
-    </w:p>
-    <w:p>
-      <w:pPr>
-        <w:pStyle w:val="Titre2"/>
-        <w:rPr>
-          <w:color w:val="425EA9" w:themeColor="accent5" w:themeShade="BF"/>
-        </w:rPr>
-      </w:pPr>
-      <w:bookmarkStart w:id="9" w:name="_Toc40037231"/>
-      <w:r>
-        <w:rPr>
-          <w:color w:val="425EA9" w:themeColor="accent5" w:themeShade="BF"/>
-        </w:rPr>
-        <w:t>Arduino</w:t>
-      </w:r>
-      <w:bookmarkEnd w:id="9"/>
     </w:p>
     <w:p>
       <w:r>
@@ -2601,14 +2599,9 @@
       <w:r>
         <w:t xml:space="preserve">En revanche souhaitant garder une portion variable dans notre trame transmise, nous avons choisis d’intégrer 4 caractères numériques modifiés à chaque </w:t>
       </w:r>
-      <w:proofErr w:type="spellStart"/>
       <w:proofErr w:type="gramStart"/>
       <w:r>
-        <w:t>loop</w:t>
-      </w:r>
-      <w:proofErr w:type="spellEnd"/>
-      <w:r>
-        <w:t>(</w:t>
+        <w:t>loop(</w:t>
       </w:r>
       <w:proofErr w:type="gramEnd"/>
       <w:r>
@@ -3459,14 +3452,14 @@
           <w:color w:val="425EA9" w:themeColor="accent5" w:themeShade="BF"/>
         </w:rPr>
       </w:pPr>
-      <w:bookmarkStart w:id="10" w:name="_Toc40037232"/>
+      <w:bookmarkStart w:id="9" w:name="_Toc40037232"/>
       <w:r>
         <w:rPr>
           <w:color w:val="425EA9" w:themeColor="accent5" w:themeShade="BF"/>
         </w:rPr>
         <w:t>PHP</w:t>
       </w:r>
-      <w:bookmarkEnd w:id="10"/>
+      <w:bookmarkEnd w:id="9"/>
     </w:p>
     <w:p>
       <w:r>
@@ -3939,15 +3932,7 @@
         <w:t>L’action sur l’input switch affichera u</w:t>
       </w:r>
       <w:r>
-        <w:t xml:space="preserve">n message de confirmation javascript qui décrira l’action qui a été envoyé au broker MQTT pour déclencher la séquence d’ouverture/fermeture aux </w:t>
-      </w:r>
-      <w:proofErr w:type="spellStart"/>
-      <w:r>
-        <w:t>arduinos</w:t>
-      </w:r>
-      <w:proofErr w:type="spellEnd"/>
-      <w:r>
-        <w:t>.</w:t>
+        <w:t>n message de confirmation javascript qui décrira l’action qui a été envoyé au broker MQTT pour déclencher la séquence d’ouverture/fermeture aux arduinos.</w:t>
       </w:r>
     </w:p>
     <w:p/>
@@ -3978,80 +3963,11 @@
     </w:p>
     <w:p>
       <w:r>
-        <w:t xml:space="preserve">L’application a été entièrement codé en </w:t>
-      </w:r>
-      <w:proofErr w:type="spellStart"/>
-      <w:r>
-        <w:t>php</w:t>
-      </w:r>
-      <w:proofErr w:type="spellEnd"/>
-      <w:r>
-        <w:t xml:space="preserve"> (version 7.3) et utilise la librairies </w:t>
-      </w:r>
-      <w:proofErr w:type="spellStart"/>
-      <w:r>
-        <w:t>bootstrap</w:t>
-      </w:r>
-      <w:proofErr w:type="spellEnd"/>
-      <w:r>
-        <w:t xml:space="preserve"> 4.4.1 pour la partie front et le côté responsive pour les différents </w:t>
-      </w:r>
-      <w:proofErr w:type="spellStart"/>
-      <w:r>
-        <w:t>devices</w:t>
-      </w:r>
-      <w:proofErr w:type="spellEnd"/>
-      <w:r>
-        <w:t xml:space="preserve"> qui y accèderont. Pour l’utilisation de la fonction de broker MQTT côté </w:t>
-      </w:r>
-      <w:proofErr w:type="spellStart"/>
-      <w:r>
-        <w:t>php</w:t>
-      </w:r>
-      <w:proofErr w:type="spellEnd"/>
-      <w:r>
-        <w:t xml:space="preserve"> il a été nécessaire de modifier le noyau de </w:t>
-      </w:r>
-      <w:proofErr w:type="spellStart"/>
-      <w:r>
-        <w:t>php</w:t>
-      </w:r>
-      <w:proofErr w:type="spellEnd"/>
-      <w:r>
-        <w:t xml:space="preserve"> pour activer le module </w:t>
-      </w:r>
-      <w:proofErr w:type="spellStart"/>
-      <w:r>
-        <w:t>Mosquitto</w:t>
-      </w:r>
-      <w:proofErr w:type="spellEnd"/>
-      <w:r>
-        <w:t xml:space="preserve"> et pouvoir utiliser sa classe associée et permettre à l’application côté </w:t>
-      </w:r>
-      <w:proofErr w:type="spellStart"/>
-      <w:r>
-        <w:t>php</w:t>
-      </w:r>
-      <w:proofErr w:type="spellEnd"/>
-      <w:r>
-        <w:t xml:space="preserve"> de pouvoir </w:t>
-      </w:r>
-      <w:proofErr w:type="spellStart"/>
-      <w:r>
-        <w:t>publish</w:t>
-      </w:r>
-      <w:proofErr w:type="spellEnd"/>
-      <w:r>
-        <w:t>/</w:t>
-      </w:r>
-      <w:proofErr w:type="spellStart"/>
-      <w:r>
-        <w:t>subscrib</w:t>
+        <w:t>L’application a été entièrement codé en php (version 7.3) et utilise la librairies bootstrap 4.4.1 pour la partie front et le côté responsive pour les différents devices qui y accèderont. Pour l’utilisation de la fonction de broker MQTT côté php il a été nécessaire de modifier le noyau de php pour activer le module Mosquitto et pouvoir utiliser sa classe associée et permettre à l’application côté php de pouvoir publish/subscrib</w:t>
       </w:r>
       <w:r>
         <w:t>e</w:t>
       </w:r>
-      <w:proofErr w:type="spellEnd"/>
       <w:r>
         <w:t xml:space="preserve"> à nos topics.</w:t>
       </w:r>
@@ -4127,15 +4043,7 @@
         </w:drawing>
       </w:r>
       <w:r>
-        <w:t xml:space="preserve">Derrière nous avons une base de données </w:t>
-      </w:r>
-      <w:proofErr w:type="spellStart"/>
-      <w:r>
-        <w:t>MariaDB</w:t>
-      </w:r>
-      <w:proofErr w:type="spellEnd"/>
-      <w:r>
-        <w:t xml:space="preserve"> </w:t>
+        <w:t xml:space="preserve">Derrière nous avons une base de données MariaDB </w:t>
       </w:r>
       <w:r>
         <w:t>10.3.22 – Raspbian 10</w:t>
@@ -4143,36 +4051,12 @@
     </w:p>
     <w:p>
       <w:r>
-        <w:t>Dans laquelle nous stockons la liste des utilisateurs, les cartes RFID (‘</w:t>
-      </w:r>
-      <w:proofErr w:type="spellStart"/>
-      <w:r>
-        <w:t>uids</w:t>
-      </w:r>
-      <w:proofErr w:type="spellEnd"/>
-      <w:r>
-        <w:t>’) validées et les rôles/permissions.</w:t>
-      </w:r>
-    </w:p>
-    <w:p>
-      <w:r>
-        <w:t xml:space="preserve">Côté </w:t>
-      </w:r>
-      <w:proofErr w:type="spellStart"/>
-      <w:r>
-        <w:t>php</w:t>
-      </w:r>
-      <w:proofErr w:type="spellEnd"/>
-      <w:r>
-        <w:t xml:space="preserve"> nous utilisons la méthode PDO grâce au fichier de </w:t>
-      </w:r>
-      <w:proofErr w:type="spellStart"/>
-      <w:r>
-        <w:t>config_db.php</w:t>
-      </w:r>
-      <w:proofErr w:type="spellEnd"/>
-      <w:r>
-        <w:t xml:space="preserve"> qui contient les paramètres d’authentification à la base et crée un objet PDO qui nous servira pour accéder aux informations de la BDD.</w:t>
+        <w:t>Dans laquelle nous stockons la liste des utilisateurs, les cartes RFID (‘uids’) validées et les rôles/permissions.</w:t>
+      </w:r>
+    </w:p>
+    <w:p>
+      <w:r>
+        <w:t>Côté php nous utilisons la méthode PDO grâce au fichier de config_db.php qui contient les paramètres d’authentification à la base et crée un objet PDO qui nous servira pour accéder aux informations de la BDD.</w:t>
       </w:r>
     </w:p>
     <w:p>
@@ -4185,23 +4069,7 @@
       </w:r>
       <w:proofErr w:type="gramEnd"/>
       <w:r>
-        <w:t xml:space="preserve"> sur l’</w:t>
-      </w:r>
-      <w:proofErr w:type="spellStart"/>
-      <w:r>
-        <w:t>username</w:t>
-      </w:r>
-      <w:proofErr w:type="spellEnd"/>
-      <w:r>
-        <w:t xml:space="preserve">, le </w:t>
-      </w:r>
-      <w:proofErr w:type="spellStart"/>
-      <w:r>
-        <w:t>password</w:t>
-      </w:r>
-      <w:proofErr w:type="spellEnd"/>
-      <w:r>
-        <w:t xml:space="preserve"> envoyé par le formulaire puis nous vérifions à l’aide d’une succession de conditions que le statut du compte est validé (égal à 1) puis que la date courante (correspondante au moment de l’authentification) est comprise entre les 2 dates définies par l’administrateur pour ce visiteur et enfin que l’heure de connexion est comprise entre les plages horaires définies par celui-ci encore.</w:t>
+        <w:t xml:space="preserve"> sur l’username, le password envoyé par le formulaire puis nous vérifions à l’aide d’une succession de conditions que le statut du compte est validé (égal à 1) puis que la date courante (correspondante au moment de l’authentification) est comprise entre les 2 dates définies par l’administrateur pour ce visiteur et enfin que l’heure de connexion est comprise entre les plages horaires définies par celui-ci encore.</w:t>
       </w:r>
     </w:p>
     <w:p>
@@ -4217,35 +4085,17 @@
       <w:r>
         <w:t xml:space="preserve">+ ajout de la fonction </w:t>
       </w:r>
-      <w:proofErr w:type="spellStart"/>
       <w:proofErr w:type="gramStart"/>
       <w:r>
-        <w:t>htmlspecialchars</w:t>
-      </w:r>
-      <w:proofErr w:type="spellEnd"/>
-      <w:r>
-        <w:t>(</w:t>
+        <w:t>htmlspecialchars(</w:t>
       </w:r>
       <w:proofErr w:type="gramEnd"/>
       <w:r>
         <w:t>) pour éviter que ces champs contiennent des caractères interprétables</w:t>
       </w:r>
       <w:r>
-        <w:t xml:space="preserve"> de même que pour la partie </w:t>
-      </w:r>
-      <w:proofErr w:type="spellStart"/>
-      <w:r>
-        <w:t>register.php</w:t>
-      </w:r>
-      <w:proofErr w:type="spellEnd"/>
-      <w:r>
-        <w:t xml:space="preserve"> et </w:t>
-      </w:r>
-      <w:proofErr w:type="spellStart"/>
-      <w:r>
-        <w:t>admin_user.php</w:t>
-      </w:r>
-      <w:proofErr w:type="spellEnd"/>
+        <w:t xml:space="preserve"> de même que pour la partie register.php et admin_user.php</w:t>
+      </w:r>
     </w:p>
     <w:p>
       <w:r>
@@ -4317,23 +4167,7 @@
         </w:drawing>
       </w:r>
       <w:r>
-        <w:t xml:space="preserve">De plus une fonction </w:t>
-      </w:r>
-      <w:proofErr w:type="spellStart"/>
-      <w:r>
-        <w:t>my_log</w:t>
-      </w:r>
-      <w:proofErr w:type="spellEnd"/>
-      <w:r>
-        <w:t xml:space="preserve"> est définie et enregistre dans un fichier texte /</w:t>
-      </w:r>
-      <w:proofErr w:type="spellStart"/>
-      <w:r>
-        <w:t>my_log</w:t>
-      </w:r>
-      <w:proofErr w:type="spellEnd"/>
-      <w:r>
-        <w:t>/log.txt les activités sur l’application</w:t>
+        <w:t>De plus une fonction my_log est définie et enregistre dans un fichier texte /my_log/log.txt les activités sur l’application</w:t>
       </w:r>
       <w:r>
         <w:t>.</w:t>
@@ -4458,7 +4292,7 @@
           <w:color w:val="425EA9" w:themeColor="accent5" w:themeShade="BF"/>
         </w:rPr>
       </w:pPr>
-      <w:bookmarkStart w:id="11" w:name="_Toc40037233"/>
+      <w:bookmarkStart w:id="10" w:name="_Toc40037233"/>
       <w:r>
         <w:rPr>
           <w:color w:val="425EA9" w:themeColor="accent5" w:themeShade="BF"/>
@@ -4466,7 +4300,7 @@
         <w:lastRenderedPageBreak/>
         <w:t>python</w:t>
       </w:r>
-      <w:bookmarkEnd w:id="11"/>
+      <w:bookmarkEnd w:id="10"/>
     </w:p>
     <w:p>
       <w:r>
@@ -4481,15 +4315,7 @@
     </w:p>
     <w:p>
       <w:r>
-        <w:t xml:space="preserve">Au cours du développement de notre projet une problématique est rapidement apparue sur les interfaces à mettre en œuvre pour permettre la communication entre nos différents composant et par la même occasion la nécessité d’utiliser des scripts écrits en python pour répondre à ce point. Etant </w:t>
-      </w:r>
-      <w:proofErr w:type="spellStart"/>
-      <w:r>
-        <w:t>tout</w:t>
-      </w:r>
-      <w:proofErr w:type="spellEnd"/>
-      <w:r>
-        <w:t xml:space="preserve"> deux issus d’une reconversion professionnelle, nos connaissances en Python sont très limitées et ce point a été pour nous l’occasion de renforcer nos compétences sur ce langage.</w:t>
+        <w:t>Au cours du développement de notre projet une problématique est rapidement apparue sur les interfaces à mettre en œuvre pour permettre la communication entre nos différents composant et par la même occasion la nécessité d’utiliser des scripts écrits en python pour répondre à ce point. Etant tout deux issus d’une reconversion professionnelle, nos connaissances en Python sont très limitées et ce point a été pour nous l’occasion de renforcer nos compétences sur ce langage.</w:t>
       </w:r>
     </w:p>
     <w:p/>
@@ -4539,13 +4365,13 @@
     <w:p>
       <w:r>
         <w:tab/>
-        <w:t xml:space="preserve">Ce script permet la mise en place d’une communication entre l’ESP et le Raspberry Pi. En effet connectés via le réseau WiFi local (dans notre situation et dans le cadre du confinement, nous avons été obligés de travailler à distance en utilisant une IP publique et une redirection de port) la clé chiffrée est </w:t>
-      </w:r>
-      <w:proofErr w:type="gramStart"/>
-      <w:r>
-        <w:t>transmis</w:t>
-      </w:r>
-      <w:proofErr w:type="gramEnd"/>
+        <w:t>Ce script permet la mise en place d’une communication entre l’ESP et le Raspberry Pi. En effet connectés via le réseau WiFi local (dans notre situation et dans le cadre du confinement, nous avons été obligés de travailler à distance en utilisant une IP publique et une redirection de port) la clé chiffrée est transmis</w:t>
+      </w:r>
+      <w:r>
+        <w:t>e</w:t>
+      </w:r>
+      <w:bookmarkStart w:id="11" w:name="_GoBack"/>
+      <w:bookmarkEnd w:id="11"/>
       <w:r>
         <w:t xml:space="preserve"> via le protocole MQTT et il convient de mettre en place cette communication via un script python.</w:t>
       </w:r>
@@ -7363,7 +7189,7 @@
 </file>
 
 <file path=customXml/itemProps1.xml><?xml version="1.0" encoding="utf-8"?>
-<ds:datastoreItem xmlns:ds="http://schemas.openxmlformats.org/officeDocument/2006/customXml" ds:itemID="{0291FA92-CCCB-4320-9526-CFF9D5766431}">
+<ds:datastoreItem xmlns:ds="http://schemas.openxmlformats.org/officeDocument/2006/customXml" ds:itemID="{B4F5150C-D6E3-4419-8734-414257FFD952}">
   <ds:schemaRefs>
     <ds:schemaRef ds:uri="http://schemas.openxmlformats.org/officeDocument/2006/bibliography"/>
   </ds:schemaRefs>

</xml_diff>